<commit_message>
Code changes to update to latest packages
</commit_message>
<xml_diff>
--- a/demo/HelloWorld.docx
+++ b/demo/HelloWorld.docx
@@ -4,6 +4,7 @@
   <w:body>
     <w:p>
       <w:pPr>
+        <w:ind/>
         <w:jc w:val="center"/>
       </w:pPr>
       <w:r>
@@ -15,11 +16,19 @@
         <w:t>Hello World!</w:t>
       </w:r>
     </w:p>
-    <w:p/>
-    <w:p/>
+    <w:p>
+      <w:pPr>
+        <w:ind/>
+      </w:pPr>
+    </w:p>
+    <w:p>
+      <w:pPr>
+        <w:ind/>
+      </w:pPr>
+    </w:p>
     <w:p/>
     <w:sectPr>
-      <w:pgSz w:w="12240" w:h="15840"/>
+      <w:pgSz w:w="11906" w:h="16838"/>
       <w:pgMar w:top="1440" w:right="1800" w:bottom="1440" w:left="1800" w:header="720" w:footer="720" w:gutter="0"/>
       <w:cols w:space="720"/>
       <w:docGrid w:linePitch="360"/>
@@ -29,8 +38,121 @@
 </file>
 
 <file path=word/numbering.xml><?xml version="1.0" encoding="utf-8"?>
-<w:numbering xmlns:wpc="http://schemas.microsoft.com/office/word/2010/wordprocessingCanvas" xmlns:mo="http://schemas.microsoft.com/office/mac/office/2008/main" xmlns:mc="http://schemas.openxmlformats.org/markup-compatibility/2006" xmlns:mv="urn:schemas-microsoft-com:mac:vml" xmlns:o="urn:schemas-microsoft-com:office:office" xmlns:r="http://schemas.openxmlformats.org/officeDocument/2006/relationships" xmlns:m="http://schemas.openxmlformats.org/officeDocument/2006/math" xmlns:v="urn:schemas-microsoft-com:vml" xmlns:wp14="http://schemas.microsoft.com/office/word/2010/wordprocessingDrawing" xmlns:wp="http://schemas.openxmlformats.org/drawingml/2006/wordprocessingDrawing" xmlns:w10="urn:schemas-microsoft-com:office:word" xmlns:w="http://schemas.openxmlformats.org/wordprocessingml/2006/main" xmlns:w14="http://schemas.microsoft.com/office/word/2010/wordml" xmlns:w15="http://schemas.microsoft.com/office/word/2012/wordml" xmlns:wpg="http://schemas.microsoft.com/office/word/2010/wordprocessingGroup" xmlns:wpi="http://schemas.microsoft.com/office/word/2010/wordprocessingInk" xmlns:wne="http://schemas.microsoft.com/office/word/2006/wordml" xmlns:wps="http://schemas.microsoft.com/office/word/2010/wordprocessingShape" mc:Ignorable="w14 w15 wp14">
-  <w:abstractNum w:abstractNumId="0">
+<w:numbering xmlns:w="http://schemas.openxmlformats.org/wordprocessingml/2006/main" xmlns:m="http://schemas.openxmlformats.org/officeDocument/2006/math" xmlns:mc="http://schemas.openxmlformats.org/markup-compatibility/2006" xmlns:mo="http://schemas.microsoft.com/office/mac/office/2008/main" xmlns:mv="urn:schemas-microsoft-com:mac:vml" xmlns:o="urn:schemas-microsoft-com:office:office" xmlns:r="http://schemas.openxmlformats.org/officeDocument/2006/relationships" xmlns:v="urn:schemas-microsoft-com:vml" xmlns:w10="urn:schemas-microsoft-com:office:word" xmlns:w14="http://schemas.microsoft.com/office/word/2010/wordml" xmlns:w15="http://schemas.microsoft.com/office/word/2012/wordml" xmlns:wne="http://schemas.microsoft.com/office/word/2006/wordml" xmlns:wp="http://schemas.openxmlformats.org/drawingml/2006/wordprocessingDrawing" xmlns:wp14="http://schemas.microsoft.com/office/word/2010/wordprocessingDrawing" xmlns:wpc="http://schemas.microsoft.com/office/word/2010/wordprocessingCanvas" xmlns:wpg="http://schemas.microsoft.com/office/word/2010/wordprocessingGroup" xmlns:wpi="http://schemas.microsoft.com/office/word/2010/wordprocessingInk" xmlns:wps="http://schemas.microsoft.com/office/word/2010/wordprocessingShape" mc:Ignorable="w14 w15 wp14">
+  <w:abstractNum w:abstractNumId="0" w15:restartNumberingAfterBreak="0">
+    <w:nsid w:val="6791653D"/>
+    <w:multiLevelType w:val="multilevel"/>
+    <w:tmpl w:val="32B23E04"/>
+    <w:lvl w:ilvl="0">
+      <w:start w:val="1"/>
+      <w:numFmt w:val="decimal"/>
+      <w:lvlText w:val="%1."/>
+      <w:lvlJc w:val="left"/>
+      <w:pPr>
+        <w:tabs>
+          <w:tab w:val="num" w:pos="720"/>
+        </w:tabs>
+        <w:ind w:left="720" w:hanging="720"/>
+      </w:pPr>
+    </w:lvl>
+    <w:lvl w:ilvl="1">
+      <w:start w:val="1"/>
+      <w:numFmt w:val="upperLetter"/>
+      <w:lvlText w:val="%2."/>
+      <w:lvlJc w:val="left"/>
+      <w:pPr>
+        <w:tabs>
+          <w:tab w:val="num" w:pos="1440"/>
+        </w:tabs>
+        <w:ind w:left="1440" w:hanging="720"/>
+      </w:pPr>
+    </w:lvl>
+    <w:lvl w:ilvl="2">
+      <w:start w:val="1"/>
+      <w:numFmt w:val="upperRoman"/>
+      <w:lvlText w:val="%3."/>
+      <w:lvlJc w:val="left"/>
+      <w:pPr>
+        <w:tabs>
+          <w:tab w:val="num" w:pos="2160"/>
+        </w:tabs>
+        <w:ind w:left="2160" w:hanging="720"/>
+      </w:pPr>
+    </w:lvl>
+    <w:lvl w:ilvl="3">
+      <w:start w:val="1"/>
+      <w:numFmt w:val="lowerLetter"/>
+      <w:lvlText w:val="%4."/>
+      <w:lvlJc w:val="left"/>
+      <w:pPr>
+        <w:tabs>
+          <w:tab w:val="num" w:pos="2880"/>
+        </w:tabs>
+        <w:ind w:left="2880" w:hanging="720"/>
+      </w:pPr>
+    </w:lvl>
+    <w:lvl w:ilvl="4">
+      <w:start w:val="1"/>
+      <w:numFmt w:val="lowerRoman"/>
+      <w:lvlText w:val="%5."/>
+      <w:lvlJc w:val="left"/>
+      <w:pPr>
+        <w:tabs>
+          <w:tab w:val="num" w:pos="3600"/>
+        </w:tabs>
+        <w:ind w:left="3600" w:hanging="720"/>
+      </w:pPr>
+    </w:lvl>
+    <w:lvl w:ilvl="5">
+      <w:start w:val="1"/>
+      <w:numFmt w:val="decimal"/>
+      <w:lvlText w:val="%6."/>
+      <w:lvlJc w:val="left"/>
+      <w:pPr>
+        <w:tabs>
+          <w:tab w:val="num" w:pos="4320"/>
+        </w:tabs>
+        <w:ind w:left="4320" w:hanging="720"/>
+      </w:pPr>
+    </w:lvl>
+    <w:lvl w:ilvl="6">
+      <w:start w:val="1"/>
+      <w:numFmt w:val="upperLetter"/>
+      <w:lvlText w:val="%7."/>
+      <w:lvlJc w:val="left"/>
+      <w:pPr>
+        <w:tabs>
+          <w:tab w:val="num" w:pos="5040"/>
+        </w:tabs>
+        <w:ind w:left="5040" w:hanging="720"/>
+      </w:pPr>
+    </w:lvl>
+    <w:lvl w:ilvl="7">
+      <w:start w:val="1"/>
+      <w:numFmt w:val="upperRoman"/>
+      <w:lvlText w:val="%8."/>
+      <w:lvlJc w:val="left"/>
+      <w:pPr>
+        <w:tabs>
+          <w:tab w:val="num" w:pos="5760"/>
+        </w:tabs>
+        <w:ind w:left="5760" w:hanging="720"/>
+      </w:pPr>
+    </w:lvl>
+    <w:lvl w:ilvl="8">
+      <w:start w:val="1"/>
+      <w:numFmt w:val="lowerLetter"/>
+      <w:lvlText w:val="%9."/>
+      <w:lvlJc w:val="left"/>
+      <w:pPr>
+        <w:tabs>
+          <w:tab w:val="num" w:pos="6480"/>
+        </w:tabs>
+        <w:ind w:left="6480" w:hanging="720"/>
+      </w:pPr>
+    </w:lvl>
+  </w:abstractNum>
+  <w:abstractNum w:abstractNumId="1">
     <w:nsid w:val="709F643A"/>
     <w:multiLevelType w:val="hybridMultilevel"/>
     <w:tmpl w:val="B8B464D0"/>
@@ -144,6 +266,9 @@
     </w:lvl>
   </w:abstractNum>
   <w:num w:numId="1">
+    <w:abstractNumId w:val="1"/>
+  </w:num>
+  <w:num w:numId="2">
     <w:abstractNumId w:val="0"/>
   </w:num>
 </w:numbering>

</xml_diff>